<commit_message>
Endringer fra dag 2
</commit_message>
<xml_diff>
--- a/Oppgaver kotlin dag 1.docx
+++ b/Oppgaver kotlin dag 1.docx
@@ -84,7 +84,15 @@
         </w:numPr>
       </w:pPr>
       <w:r>
-        <w:t xml:space="preserve">Lag en variabel som ser slik ut «var streng = « Dette er test en ». Output skal bli «DETTE ER EN TEST». Bruk </w:t>
+        <w:t xml:space="preserve">Lag en variabel som ser slik ut «var streng = </w:t>
+      </w:r>
+      <w:proofErr w:type="gramStart"/>
+      <w:r>
+        <w:t>« Dette</w:t>
+      </w:r>
+      <w:proofErr w:type="gramEnd"/>
+      <w:r>
+        <w:t xml:space="preserve"> er test en ». Output skal bli «DETTE ER EN TEST». Bruk </w:t>
       </w:r>
       <w:proofErr w:type="spellStart"/>
       <w:r>
@@ -112,7 +120,15 @@
         </w:numPr>
       </w:pPr>
       <w:r>
-        <w:t>Lag et program som tar i mot input fra bruker og validerer at inputen bare er tall. hvis feilmelding hvis ikke bare tall og la brukeren prøve på nytt</w:t>
+        <w:t xml:space="preserve">Lag et program som tar </w:t>
+      </w:r>
+      <w:proofErr w:type="gramStart"/>
+      <w:r>
+        <w:t>i mot</w:t>
+      </w:r>
+      <w:proofErr w:type="gramEnd"/>
+      <w:r>
+        <w:t xml:space="preserve"> input fra bruker og validerer at inputen bare er tall. hvis feilmelding hvis ikke bare tall og la brukeren prøve på nytt</w:t>
       </w:r>
     </w:p>
     <w:p>
@@ -403,19 +419,8 @@
     </w:p>
     <w:p>
       <w:pPr>
-        <w:rPr>
-          <w:lang w:val="en-US"/>
-        </w:rPr>
-      </w:pPr>
-      <w:r>
-        <w:rPr>
-          <w:lang w:val="en-US"/>
-        </w:rPr>
-        <w:br w:type="page"/>
-      </w:r>
-    </w:p>
-    <w:p>
-      <w:pPr>
+        <w:pStyle w:val="Listeavsnitt"/>
+        <w:ind w:left="708"/>
         <w:rPr>
           <w:lang w:val="en-US"/>
         </w:rPr>
@@ -530,95 +535,6 @@
     </w:lvl>
   </w:abstractNum>
   <w:abstractNum w:abstractNumId="1" w15:restartNumberingAfterBreak="0">
-    <w:nsid w:val="31402ECF"/>
-    <w:multiLevelType w:val="hybridMultilevel"/>
-    <w:tmpl w:val="403EF290"/>
-    <w:lvl w:ilvl="0" w:tplc="422AA6BE">
-      <w:start w:val="1"/>
-      <w:numFmt w:val="decimal"/>
-      <w:lvlText w:val="%1."/>
-      <w:lvlJc w:val="left"/>
-      <w:pPr>
-        <w:ind w:left="1068" w:hanging="360"/>
-      </w:pPr>
-      <w:rPr>
-        <w:rFonts w:hint="default"/>
-      </w:rPr>
-    </w:lvl>
-    <w:lvl w:ilvl="1" w:tplc="04140019" w:tentative="1">
-      <w:start w:val="1"/>
-      <w:numFmt w:val="lowerLetter"/>
-      <w:lvlText w:val="%2."/>
-      <w:lvlJc w:val="left"/>
-      <w:pPr>
-        <w:ind w:left="1788" w:hanging="360"/>
-      </w:pPr>
-    </w:lvl>
-    <w:lvl w:ilvl="2" w:tplc="0414001B" w:tentative="1">
-      <w:start w:val="1"/>
-      <w:numFmt w:val="lowerRoman"/>
-      <w:lvlText w:val="%3."/>
-      <w:lvlJc w:val="right"/>
-      <w:pPr>
-        <w:ind w:left="2508" w:hanging="180"/>
-      </w:pPr>
-    </w:lvl>
-    <w:lvl w:ilvl="3" w:tplc="0414000F" w:tentative="1">
-      <w:start w:val="1"/>
-      <w:numFmt w:val="decimal"/>
-      <w:lvlText w:val="%4."/>
-      <w:lvlJc w:val="left"/>
-      <w:pPr>
-        <w:ind w:left="3228" w:hanging="360"/>
-      </w:pPr>
-    </w:lvl>
-    <w:lvl w:ilvl="4" w:tplc="04140019" w:tentative="1">
-      <w:start w:val="1"/>
-      <w:numFmt w:val="lowerLetter"/>
-      <w:lvlText w:val="%5."/>
-      <w:lvlJc w:val="left"/>
-      <w:pPr>
-        <w:ind w:left="3948" w:hanging="360"/>
-      </w:pPr>
-    </w:lvl>
-    <w:lvl w:ilvl="5" w:tplc="0414001B" w:tentative="1">
-      <w:start w:val="1"/>
-      <w:numFmt w:val="lowerRoman"/>
-      <w:lvlText w:val="%6."/>
-      <w:lvlJc w:val="right"/>
-      <w:pPr>
-        <w:ind w:left="4668" w:hanging="180"/>
-      </w:pPr>
-    </w:lvl>
-    <w:lvl w:ilvl="6" w:tplc="0414000F" w:tentative="1">
-      <w:start w:val="1"/>
-      <w:numFmt w:val="decimal"/>
-      <w:lvlText w:val="%7."/>
-      <w:lvlJc w:val="left"/>
-      <w:pPr>
-        <w:ind w:left="5388" w:hanging="360"/>
-      </w:pPr>
-    </w:lvl>
-    <w:lvl w:ilvl="7" w:tplc="04140019" w:tentative="1">
-      <w:start w:val="1"/>
-      <w:numFmt w:val="lowerLetter"/>
-      <w:lvlText w:val="%8."/>
-      <w:lvlJc w:val="left"/>
-      <w:pPr>
-        <w:ind w:left="6108" w:hanging="360"/>
-      </w:pPr>
-    </w:lvl>
-    <w:lvl w:ilvl="8" w:tplc="0414001B" w:tentative="1">
-      <w:start w:val="1"/>
-      <w:numFmt w:val="lowerRoman"/>
-      <w:lvlText w:val="%9."/>
-      <w:lvlJc w:val="right"/>
-      <w:pPr>
-        <w:ind w:left="6828" w:hanging="180"/>
-      </w:pPr>
-    </w:lvl>
-  </w:abstractNum>
-  <w:abstractNum w:abstractNumId="2" w15:restartNumberingAfterBreak="0">
     <w:nsid w:val="31AD676B"/>
     <w:multiLevelType w:val="hybridMultilevel"/>
     <w:tmpl w:val="3F809654"/>
@@ -708,13 +624,10 @@
     </w:lvl>
   </w:abstractNum>
   <w:num w:numId="1">
-    <w:abstractNumId w:val="2"/>
+    <w:abstractNumId w:val="1"/>
   </w:num>
   <w:num w:numId="2">
     <w:abstractNumId w:val="0"/>
-  </w:num>
-  <w:num w:numId="3">
-    <w:abstractNumId w:val="1"/>
   </w:num>
 </w:numbering>
 </file>

</xml_diff>